<commit_message>
Updates Week 1 - Generation 2 [2017]
</commit_message>
<xml_diff>
--- a/Semana1/3. Programming Logic/Activities/ACTIVITY_ Flow Charts.docx
+++ b/Semana1/3. Programming Logic/Activities/ACTIVITY_ Flow Charts.docx
@@ -5,15 +5,29 @@
   <w:body>
     <w:p>
       <w:pPr>
+        <w:pBdr>
+          <w:top w:space="0" w:sz="0" w:val="nil"/>
+          <w:left w:space="0" w:sz="0" w:val="nil"/>
+          <w:bottom w:space="0" w:sz="0" w:val="nil"/>
+          <w:right w:space="0" w:sz="0" w:val="nil"/>
+          <w:between w:space="0" w:sz="0" w:val="nil"/>
+        </w:pBdr>
+        <w:shd w:fill="auto" w:val="clear"/>
         <w:contextualSpacing w:val="0"/>
         <w:jc w:val="center"/>
-      </w:pPr>
-      <w:r>
         <w:rPr>
           <w:rFonts w:ascii="Arial" w:cs="Arial" w:eastAsia="Arial" w:hAnsi="Arial"/>
           <w:b w:val="1"/>
           <w:sz w:val="28"/>
           <w:szCs w:val="28"/>
+        </w:rPr>
+      </w:pPr>
+      <w:r>
+        <w:rPr>
+          <w:rFonts w:ascii="Arial" w:cs="Arial" w:eastAsia="Arial" w:hAnsi="Arial"/>
+          <w:b w:val="1"/>
+          <w:sz w:val="28"/>
+          <w:szCs w:val="28"/>
           <w:rtl w:val="0"/>
         </w:rPr>
         <w:t xml:space="preserve">Flow Charts - Activity</w:t>
@@ -21,28 +35,65 @@
     </w:p>
     <w:p>
       <w:pPr>
-        <w:contextualSpacing w:val="0"/>
-      </w:pPr>
-      <w:r>
-        <w:rPr>
-          <w:rtl w:val="0"/>
-        </w:rPr>
-      </w:r>
-    </w:p>
-    <w:p>
-      <w:pPr>
-        <w:contextualSpacing w:val="0"/>
-      </w:pPr>
-      <w:r>
-        <w:rPr>
-          <w:rtl w:val="0"/>
-        </w:rPr>
-      </w:r>
-    </w:p>
-    <w:p>
-      <w:pPr>
+        <w:pBdr>
+          <w:top w:space="0" w:sz="0" w:val="nil"/>
+          <w:left w:space="0" w:sz="0" w:val="nil"/>
+          <w:bottom w:space="0" w:sz="0" w:val="nil"/>
+          <w:right w:space="0" w:sz="0" w:val="nil"/>
+          <w:between w:space="0" w:sz="0" w:val="nil"/>
+        </w:pBdr>
+        <w:shd w:fill="auto" w:val="clear"/>
+        <w:contextualSpacing w:val="0"/>
+        <w:rPr>
+          <w:rFonts w:ascii="Arial" w:cs="Arial" w:eastAsia="Arial" w:hAnsi="Arial"/>
+          <w:sz w:val="22"/>
+          <w:szCs w:val="22"/>
+        </w:rPr>
+      </w:pPr>
+      <w:r>
+        <w:rPr>
+          <w:rtl w:val="0"/>
+        </w:rPr>
+      </w:r>
+    </w:p>
+    <w:p>
+      <w:pPr>
+        <w:pBdr>
+          <w:top w:space="0" w:sz="0" w:val="nil"/>
+          <w:left w:space="0" w:sz="0" w:val="nil"/>
+          <w:bottom w:space="0" w:sz="0" w:val="nil"/>
+          <w:right w:space="0" w:sz="0" w:val="nil"/>
+          <w:between w:space="0" w:sz="0" w:val="nil"/>
+        </w:pBdr>
+        <w:shd w:fill="auto" w:val="clear"/>
+        <w:contextualSpacing w:val="0"/>
+        <w:rPr>
+          <w:rFonts w:ascii="Arial" w:cs="Arial" w:eastAsia="Arial" w:hAnsi="Arial"/>
+          <w:sz w:val="22"/>
+          <w:szCs w:val="22"/>
+        </w:rPr>
+      </w:pPr>
+      <w:r>
+        <w:rPr>
+          <w:rtl w:val="0"/>
+        </w:rPr>
+      </w:r>
+    </w:p>
+    <w:p>
+      <w:pPr>
+        <w:pBdr>
+          <w:top w:space="0" w:sz="0" w:val="nil"/>
+          <w:left w:space="0" w:sz="0" w:val="nil"/>
+          <w:bottom w:space="0" w:sz="0" w:val="nil"/>
+          <w:right w:space="0" w:sz="0" w:val="nil"/>
+          <w:between w:space="0" w:sz="0" w:val="nil"/>
+        </w:pBdr>
+        <w:shd w:fill="auto" w:val="clear"/>
         <w:ind w:left="360" w:firstLine="0"/>
         <w:contextualSpacing w:val="0"/>
+        <w:rPr>
+          <w:rFonts w:ascii="Arial" w:cs="Arial" w:eastAsia="Arial" w:hAnsi="Arial"/>
+        </w:rPr>
       </w:pPr>
       <w:r>
         <w:rPr>
@@ -62,8 +113,19 @@
     </w:p>
     <w:p>
       <w:pPr>
+        <w:pBdr>
+          <w:top w:space="0" w:sz="0" w:val="nil"/>
+          <w:left w:space="0" w:sz="0" w:val="nil"/>
+          <w:bottom w:space="0" w:sz="0" w:val="nil"/>
+          <w:right w:space="0" w:sz="0" w:val="nil"/>
+          <w:between w:space="0" w:sz="0" w:val="nil"/>
+        </w:pBdr>
+        <w:shd w:fill="auto" w:val="clear"/>
         <w:ind w:left="360" w:firstLine="0"/>
         <w:contextualSpacing w:val="0"/>
+        <w:rPr>
+          <w:rFonts w:ascii="Arial" w:cs="Arial" w:eastAsia="Arial" w:hAnsi="Arial"/>
+        </w:rPr>
       </w:pPr>
       <w:r>
         <w:rPr>
@@ -77,7 +139,16 @@
           <w:ilvl w:val="0"/>
           <w:numId w:val="1"/>
         </w:numPr>
+        <w:pBdr>
+          <w:top w:space="0" w:sz="0" w:val="nil"/>
+          <w:left w:space="0" w:sz="0" w:val="nil"/>
+          <w:bottom w:space="0" w:sz="0" w:val="nil"/>
+          <w:right w:space="0" w:sz="0" w:val="nil"/>
+          <w:between w:space="0" w:sz="0" w:val="nil"/>
+        </w:pBdr>
+        <w:shd w:fill="auto" w:val="clear"/>
         <w:ind w:left="720" w:hanging="360"/>
+        <w:contextualSpacing w:val="0"/>
         <w:rPr>
           <w:rFonts w:ascii="Arial" w:cs="Arial" w:eastAsia="Arial" w:hAnsi="Arial"/>
         </w:rPr>
@@ -151,7 +222,7 @@
           <w:rFonts w:ascii="Arial" w:cs="Arial" w:eastAsia="Arial" w:hAnsi="Arial"/>
           <w:rtl w:val="0"/>
         </w:rPr>
-        <w:t xml:space="preserve"> degrees using the formula ==&gt;  ºC=(º</w:t>
+        <w:t xml:space="preserve"> degrees using the formula ==&gt;  ºC = (º</w:t>
       </w:r>
       <w:r>
         <w:rPr>
@@ -166,12 +237,23 @@
           <w:rFonts w:ascii="Arial" w:cs="Arial" w:eastAsia="Arial" w:hAnsi="Arial"/>
           <w:rtl w:val="0"/>
         </w:rPr>
-        <w:t xml:space="preserve">-32) x 5/9</w:t>
-      </w:r>
-    </w:p>
-    <w:p>
-      <w:pPr>
-        <w:contextualSpacing w:val="0"/>
+        <w:t xml:space="preserve">-32) x (5/9)</w:t>
+      </w:r>
+    </w:p>
+    <w:p>
+      <w:pPr>
+        <w:pBdr>
+          <w:top w:space="0" w:sz="0" w:val="nil"/>
+          <w:left w:space="0" w:sz="0" w:val="nil"/>
+          <w:bottom w:space="0" w:sz="0" w:val="nil"/>
+          <w:right w:space="0" w:sz="0" w:val="nil"/>
+          <w:between w:space="0" w:sz="0" w:val="nil"/>
+        </w:pBdr>
+        <w:shd w:fill="auto" w:val="clear"/>
+        <w:contextualSpacing w:val="0"/>
+        <w:rPr>
+          <w:rFonts w:ascii="Arial" w:cs="Arial" w:eastAsia="Arial" w:hAnsi="Arial"/>
+        </w:rPr>
       </w:pPr>
       <w:r>
         <w:rPr>
@@ -185,7 +267,16 @@
           <w:ilvl w:val="0"/>
           <w:numId w:val="1"/>
         </w:numPr>
+        <w:pBdr>
+          <w:top w:space="0" w:sz="0" w:val="nil"/>
+          <w:left w:space="0" w:sz="0" w:val="nil"/>
+          <w:bottom w:space="0" w:sz="0" w:val="nil"/>
+          <w:right w:space="0" w:sz="0" w:val="nil"/>
+          <w:between w:space="0" w:sz="0" w:val="nil"/>
+        </w:pBdr>
+        <w:shd w:fill="auto" w:val="clear"/>
         <w:ind w:left="720" w:hanging="360"/>
+        <w:contextualSpacing w:val="0"/>
         <w:rPr>
           <w:rFonts w:ascii="Arial" w:cs="Arial" w:eastAsia="Arial" w:hAnsi="Arial"/>
         </w:rPr>
@@ -200,9 +291,23 @@
     </w:p>
     <w:p>
       <w:pPr>
+        <w:pBdr>
+          <w:top w:space="0" w:sz="0" w:val="nil"/>
+          <w:left w:space="0" w:sz="0" w:val="nil"/>
+          <w:bottom w:space="0" w:sz="0" w:val="nil"/>
+          <w:right w:space="0" w:sz="0" w:val="nil"/>
+          <w:between w:space="0" w:sz="0" w:val="nil"/>
+        </w:pBdr>
+        <w:shd w:fill="auto" w:val="clear"/>
         <w:spacing w:after="0" w:before="0" w:line="240" w:lineRule="auto"/>
         <w:ind w:left="720" w:firstLine="0"/>
         <w:contextualSpacing w:val="0"/>
+        <w:rPr>
+          <w:rFonts w:ascii="Arial" w:cs="Arial" w:eastAsia="Arial" w:hAnsi="Arial"/>
+          <w:b w:val="0"/>
+          <w:sz w:val="24"/>
+          <w:szCs w:val="24"/>
+        </w:rPr>
       </w:pPr>
       <w:r>
         <w:rPr>
@@ -216,7 +321,16 @@
           <w:ilvl w:val="0"/>
           <w:numId w:val="1"/>
         </w:numPr>
+        <w:pBdr>
+          <w:top w:space="0" w:sz="0" w:val="nil"/>
+          <w:left w:space="0" w:sz="0" w:val="nil"/>
+          <w:bottom w:space="0" w:sz="0" w:val="nil"/>
+          <w:right w:space="0" w:sz="0" w:val="nil"/>
+          <w:between w:space="0" w:sz="0" w:val="nil"/>
+        </w:pBdr>
+        <w:shd w:fill="auto" w:val="clear"/>
         <w:ind w:left="720" w:hanging="360"/>
+        <w:contextualSpacing w:val="0"/>
         <w:rPr>
           <w:rFonts w:ascii="Arial" w:cs="Arial" w:eastAsia="Arial" w:hAnsi="Arial"/>
         </w:rPr>
@@ -261,9 +375,23 @@
     </w:p>
     <w:p>
       <w:pPr>
+        <w:pBdr>
+          <w:top w:space="0" w:sz="0" w:val="nil"/>
+          <w:left w:space="0" w:sz="0" w:val="nil"/>
+          <w:bottom w:space="0" w:sz="0" w:val="nil"/>
+          <w:right w:space="0" w:sz="0" w:val="nil"/>
+          <w:between w:space="0" w:sz="0" w:val="nil"/>
+        </w:pBdr>
+        <w:shd w:fill="auto" w:val="clear"/>
         <w:spacing w:after="0" w:before="0" w:line="240" w:lineRule="auto"/>
         <w:ind w:left="720" w:firstLine="0"/>
         <w:contextualSpacing w:val="0"/>
+        <w:rPr>
+          <w:rFonts w:ascii="Arial" w:cs="Arial" w:eastAsia="Arial" w:hAnsi="Arial"/>
+          <w:b w:val="0"/>
+          <w:sz w:val="24"/>
+          <w:szCs w:val="24"/>
+        </w:rPr>
       </w:pPr>
       <w:r>
         <w:rPr>
@@ -277,7 +405,16 @@
           <w:ilvl w:val="0"/>
           <w:numId w:val="1"/>
         </w:numPr>
+        <w:pBdr>
+          <w:top w:space="0" w:sz="0" w:val="nil"/>
+          <w:left w:space="0" w:sz="0" w:val="nil"/>
+          <w:bottom w:space="0" w:sz="0" w:val="nil"/>
+          <w:right w:space="0" w:sz="0" w:val="nil"/>
+          <w:between w:space="0" w:sz="0" w:val="nil"/>
+        </w:pBdr>
+        <w:shd w:fill="auto" w:val="clear"/>
         <w:ind w:left="720" w:hanging="360"/>
+        <w:contextualSpacing w:val="0"/>
         <w:rPr>
           <w:rFonts w:ascii="Arial" w:cs="Arial" w:eastAsia="Arial" w:hAnsi="Arial"/>
         </w:rPr>
@@ -292,9 +429,23 @@
     </w:p>
     <w:p>
       <w:pPr>
+        <w:pBdr>
+          <w:top w:space="0" w:sz="0" w:val="nil"/>
+          <w:left w:space="0" w:sz="0" w:val="nil"/>
+          <w:bottom w:space="0" w:sz="0" w:val="nil"/>
+          <w:right w:space="0" w:sz="0" w:val="nil"/>
+          <w:between w:space="0" w:sz="0" w:val="nil"/>
+        </w:pBdr>
+        <w:shd w:fill="auto" w:val="clear"/>
         <w:spacing w:after="0" w:before="0" w:line="240" w:lineRule="auto"/>
         <w:ind w:left="720" w:firstLine="0"/>
         <w:contextualSpacing w:val="0"/>
+        <w:rPr>
+          <w:rFonts w:ascii="Arial" w:cs="Arial" w:eastAsia="Arial" w:hAnsi="Arial"/>
+          <w:b w:val="0"/>
+          <w:sz w:val="24"/>
+          <w:szCs w:val="24"/>
+        </w:rPr>
       </w:pPr>
       <w:r>
         <w:rPr>
@@ -308,24 +459,47 @@
           <w:ilvl w:val="0"/>
           <w:numId w:val="1"/>
         </w:numPr>
+        <w:pBdr>
+          <w:top w:space="0" w:sz="0" w:val="nil"/>
+          <w:left w:space="0" w:sz="0" w:val="nil"/>
+          <w:bottom w:space="0" w:sz="0" w:val="nil"/>
+          <w:right w:space="0" w:sz="0" w:val="nil"/>
+          <w:between w:space="0" w:sz="0" w:val="nil"/>
+        </w:pBdr>
+        <w:shd w:fill="auto" w:val="clear"/>
         <w:ind w:left="720" w:hanging="360"/>
-        <w:rPr>
-          <w:rFonts w:ascii="Arial" w:cs="Arial" w:eastAsia="Arial" w:hAnsi="Arial"/>
-        </w:rPr>
-      </w:pPr>
-      <w:r>
-        <w:rPr>
-          <w:rFonts w:ascii="Arial" w:cs="Arial" w:eastAsia="Arial" w:hAnsi="Arial"/>
-          <w:rtl w:val="0"/>
-        </w:rPr>
-        <w:t xml:space="preserve">To display all numbers from 50 to 0 in decreasing order</w:t>
-      </w:r>
-    </w:p>
-    <w:p>
-      <w:pPr>
+        <w:contextualSpacing w:val="0"/>
+        <w:rPr>
+          <w:rFonts w:ascii="Arial" w:cs="Arial" w:eastAsia="Arial" w:hAnsi="Arial"/>
+        </w:rPr>
+      </w:pPr>
+      <w:r>
+        <w:rPr>
+          <w:rFonts w:ascii="Arial" w:cs="Arial" w:eastAsia="Arial" w:hAnsi="Arial"/>
+          <w:rtl w:val="0"/>
+        </w:rPr>
+        <w:t xml:space="preserve">To display all numbers from 50 to -50 in decreasing order</w:t>
+      </w:r>
+    </w:p>
+    <w:p>
+      <w:pPr>
+        <w:pBdr>
+          <w:top w:space="0" w:sz="0" w:val="nil"/>
+          <w:left w:space="0" w:sz="0" w:val="nil"/>
+          <w:bottom w:space="0" w:sz="0" w:val="nil"/>
+          <w:right w:space="0" w:sz="0" w:val="nil"/>
+          <w:between w:space="0" w:sz="0" w:val="nil"/>
+        </w:pBdr>
+        <w:shd w:fill="auto" w:val="clear"/>
         <w:spacing w:after="0" w:before="0" w:line="240" w:lineRule="auto"/>
         <w:ind w:left="720" w:firstLine="0"/>
         <w:contextualSpacing w:val="0"/>
+        <w:rPr>
+          <w:rFonts w:ascii="Arial" w:cs="Arial" w:eastAsia="Arial" w:hAnsi="Arial"/>
+          <w:b w:val="0"/>
+          <w:sz w:val="24"/>
+          <w:szCs w:val="24"/>
+        </w:rPr>
       </w:pPr>
       <w:r>
         <w:rPr>
@@ -339,24 +513,47 @@
           <w:ilvl w:val="0"/>
           <w:numId w:val="1"/>
         </w:numPr>
+        <w:pBdr>
+          <w:top w:space="0" w:sz="0" w:val="nil"/>
+          <w:left w:space="0" w:sz="0" w:val="nil"/>
+          <w:bottom w:space="0" w:sz="0" w:val="nil"/>
+          <w:right w:space="0" w:sz="0" w:val="nil"/>
+          <w:between w:space="0" w:sz="0" w:val="nil"/>
+        </w:pBdr>
+        <w:shd w:fill="auto" w:val="clear"/>
         <w:ind w:left="720" w:hanging="360"/>
-        <w:rPr>
-          <w:rFonts w:ascii="Arial" w:cs="Arial" w:eastAsia="Arial" w:hAnsi="Arial"/>
-        </w:rPr>
-      </w:pPr>
-      <w:r>
-        <w:rPr>
-          <w:rFonts w:ascii="Arial" w:cs="Arial" w:eastAsia="Arial" w:hAnsi="Arial"/>
-          <w:rtl w:val="0"/>
-        </w:rPr>
-        <w:t xml:space="preserve">To print and sum all numbers from the series 3, 6, 9, 12, …, 30</w:t>
-      </w:r>
-    </w:p>
-    <w:p>
-      <w:pPr>
+        <w:contextualSpacing w:val="0"/>
+        <w:rPr>
+          <w:rFonts w:ascii="Arial" w:cs="Arial" w:eastAsia="Arial" w:hAnsi="Arial"/>
+        </w:rPr>
+      </w:pPr>
+      <w:r>
+        <w:rPr>
+          <w:rFonts w:ascii="Arial" w:cs="Arial" w:eastAsia="Arial" w:hAnsi="Arial"/>
+          <w:rtl w:val="0"/>
+        </w:rPr>
+        <w:t xml:space="preserve">To print and sum all numbers from the serie 3, 6, 9, 12, …, 30</w:t>
+      </w:r>
+    </w:p>
+    <w:p>
+      <w:pPr>
+        <w:pBdr>
+          <w:top w:space="0" w:sz="0" w:val="nil"/>
+          <w:left w:space="0" w:sz="0" w:val="nil"/>
+          <w:bottom w:space="0" w:sz="0" w:val="nil"/>
+          <w:right w:space="0" w:sz="0" w:val="nil"/>
+          <w:between w:space="0" w:sz="0" w:val="nil"/>
+        </w:pBdr>
+        <w:shd w:fill="auto" w:val="clear"/>
         <w:spacing w:after="0" w:before="0" w:line="240" w:lineRule="auto"/>
         <w:ind w:left="720" w:firstLine="0"/>
         <w:contextualSpacing w:val="0"/>
+        <w:rPr>
+          <w:rFonts w:ascii="Arial" w:cs="Arial" w:eastAsia="Arial" w:hAnsi="Arial"/>
+          <w:b w:val="0"/>
+          <w:sz w:val="24"/>
+          <w:szCs w:val="24"/>
+        </w:rPr>
       </w:pPr>
       <w:r>
         <w:rPr>
@@ -370,24 +567,84 @@
           <w:ilvl w:val="0"/>
           <w:numId w:val="1"/>
         </w:numPr>
+        <w:pBdr>
+          <w:top w:space="0" w:sz="0" w:val="nil"/>
+          <w:left w:space="0" w:sz="0" w:val="nil"/>
+          <w:bottom w:space="0" w:sz="0" w:val="nil"/>
+          <w:right w:space="0" w:sz="0" w:val="nil"/>
+          <w:between w:space="0" w:sz="0" w:val="nil"/>
+        </w:pBdr>
+        <w:shd w:fill="auto" w:val="clear"/>
         <w:ind w:left="720" w:hanging="360"/>
-        <w:rPr>
-          <w:rFonts w:ascii="Arial" w:cs="Arial" w:eastAsia="Arial" w:hAnsi="Arial"/>
-        </w:rPr>
-      </w:pPr>
-      <w:r>
-        <w:rPr>
-          <w:rFonts w:ascii="Arial" w:cs="Arial" w:eastAsia="Arial" w:hAnsi="Arial"/>
-          <w:rtl w:val="0"/>
-        </w:rPr>
-        <w:t xml:space="preserve">To calculate the factorial of an input positive integer. (For example, the factorial of 5 is equal to the product 5 * 4 * 3 * 2 * 1, that is 120)</w:t>
-      </w:r>
-    </w:p>
-    <w:p>
-      <w:pPr>
+        <w:contextualSpacing w:val="0"/>
+        <w:rPr>
+          <w:rFonts w:ascii="Arial" w:cs="Arial" w:eastAsia="Arial" w:hAnsi="Arial"/>
+        </w:rPr>
+      </w:pPr>
+      <w:r>
+        <w:rPr>
+          <w:rFonts w:ascii="Arial" w:cs="Arial" w:eastAsia="Arial" w:hAnsi="Arial"/>
+          <w:rtl w:val="0"/>
+        </w:rPr>
+        <w:t xml:space="preserve">To calculate the factorial of an input </w:t>
+      </w:r>
+      <w:r>
+        <w:rPr>
+          <w:rFonts w:ascii="Arial" w:cs="Arial" w:eastAsia="Arial" w:hAnsi="Arial"/>
+          <w:u w:val="single"/>
+          <w:rtl w:val="0"/>
+        </w:rPr>
+        <w:t xml:space="preserve">positive integer </w:t>
+      </w:r>
+      <w:r>
+        <w:rPr>
+          <w:rFonts w:ascii="Arial" w:cs="Arial" w:eastAsia="Arial" w:hAnsi="Arial"/>
+          <w:rtl w:val="0"/>
+        </w:rPr>
+        <w:t xml:space="preserve">(</w:t>
+      </w:r>
+      <w:r>
+        <w:rPr>
+          <w:rFonts w:ascii="Arial" w:cs="Arial" w:eastAsia="Arial" w:hAnsi="Arial"/>
+          <w:color w:val="ff0000"/>
+          <w:rtl w:val="0"/>
+        </w:rPr>
+        <w:t xml:space="preserve">VALIDAR</w:t>
+      </w:r>
+      <w:r>
+        <w:rPr>
+          <w:rFonts w:ascii="Arial" w:cs="Arial" w:eastAsia="Arial" w:hAnsi="Arial"/>
+          <w:rtl w:val="0"/>
+        </w:rPr>
+        <w:t xml:space="preserve">)</w:t>
+      </w:r>
+      <w:r>
+        <w:rPr>
+          <w:rFonts w:ascii="Arial" w:cs="Arial" w:eastAsia="Arial" w:hAnsi="Arial"/>
+          <w:rtl w:val="0"/>
+        </w:rPr>
+        <w:t xml:space="preserve">. (For example, the factorial of 5 is equal to the product 5 * 4 * 3 * 2 * 1, that is 120)</w:t>
+      </w:r>
+    </w:p>
+    <w:p>
+      <w:pPr>
+        <w:pBdr>
+          <w:top w:space="0" w:sz="0" w:val="nil"/>
+          <w:left w:space="0" w:sz="0" w:val="nil"/>
+          <w:bottom w:space="0" w:sz="0" w:val="nil"/>
+          <w:right w:space="0" w:sz="0" w:val="nil"/>
+          <w:between w:space="0" w:sz="0" w:val="nil"/>
+        </w:pBdr>
+        <w:shd w:fill="auto" w:val="clear"/>
         <w:spacing w:after="0" w:before="0" w:line="240" w:lineRule="auto"/>
         <w:ind w:left="720" w:firstLine="0"/>
         <w:contextualSpacing w:val="0"/>
+        <w:rPr>
+          <w:rFonts w:ascii="Arial" w:cs="Arial" w:eastAsia="Arial" w:hAnsi="Arial"/>
+          <w:b w:val="0"/>
+          <w:sz w:val="24"/>
+          <w:szCs w:val="24"/>
+        </w:rPr>
       </w:pPr>
       <w:r>
         <w:rPr>
@@ -401,7 +658,16 @@
           <w:ilvl w:val="0"/>
           <w:numId w:val="1"/>
         </w:numPr>
+        <w:pBdr>
+          <w:top w:space="0" w:sz="0" w:val="nil"/>
+          <w:left w:space="0" w:sz="0" w:val="nil"/>
+          <w:bottom w:space="0" w:sz="0" w:val="nil"/>
+          <w:right w:space="0" w:sz="0" w:val="nil"/>
+          <w:between w:space="0" w:sz="0" w:val="nil"/>
+        </w:pBdr>
+        <w:shd w:fill="auto" w:val="clear"/>
         <w:ind w:left="720" w:hanging="360"/>
+        <w:contextualSpacing w:val="0"/>
         <w:rPr>
           <w:rFonts w:ascii="Arial" w:cs="Arial" w:eastAsia="Arial" w:hAnsi="Arial"/>
         </w:rPr>
@@ -476,9 +742,23 @@
     </w:p>
     <w:p>
       <w:pPr>
+        <w:pBdr>
+          <w:top w:space="0" w:sz="0" w:val="nil"/>
+          <w:left w:space="0" w:sz="0" w:val="nil"/>
+          <w:bottom w:space="0" w:sz="0" w:val="nil"/>
+          <w:right w:space="0" w:sz="0" w:val="nil"/>
+          <w:between w:space="0" w:sz="0" w:val="nil"/>
+        </w:pBdr>
+        <w:shd w:fill="auto" w:val="clear"/>
         <w:spacing w:after="0" w:before="0" w:line="240" w:lineRule="auto"/>
         <w:ind w:left="720" w:firstLine="0"/>
         <w:contextualSpacing w:val="0"/>
+        <w:rPr>
+          <w:rFonts w:ascii="Arial" w:cs="Arial" w:eastAsia="Arial" w:hAnsi="Arial"/>
+          <w:b w:val="0"/>
+          <w:sz w:val="24"/>
+          <w:szCs w:val="24"/>
+        </w:rPr>
       </w:pPr>
       <w:r>
         <w:rPr>
@@ -492,7 +772,16 @@
           <w:ilvl w:val="0"/>
           <w:numId w:val="1"/>
         </w:numPr>
+        <w:pBdr>
+          <w:top w:space="0" w:sz="0" w:val="nil"/>
+          <w:left w:space="0" w:sz="0" w:val="nil"/>
+          <w:bottom w:space="0" w:sz="0" w:val="nil"/>
+          <w:right w:space="0" w:sz="0" w:val="nil"/>
+          <w:between w:space="0" w:sz="0" w:val="nil"/>
+        </w:pBdr>
+        <w:shd w:fill="auto" w:val="clear"/>
         <w:ind w:left="720" w:hanging="360"/>
+        <w:contextualSpacing w:val="0"/>
         <w:rPr>
           <w:rFonts w:ascii="Arial" w:cs="Arial" w:eastAsia="Arial" w:hAnsi="Arial"/>
         </w:rPr>
@@ -507,30 +796,63 @@
     </w:p>
     <w:p>
       <w:pPr>
+        <w:pBdr>
+          <w:top w:space="0" w:sz="0" w:val="nil"/>
+          <w:left w:space="0" w:sz="0" w:val="nil"/>
+          <w:bottom w:space="0" w:sz="0" w:val="nil"/>
+          <w:right w:space="0" w:sz="0" w:val="nil"/>
+          <w:between w:space="0" w:sz="0" w:val="nil"/>
+        </w:pBdr>
+        <w:shd w:fill="auto" w:val="clear"/>
         <w:ind w:left="360" w:firstLine="0"/>
         <w:contextualSpacing w:val="0"/>
-      </w:pPr>
-      <w:r>
-        <w:rPr>
-          <w:rtl w:val="0"/>
-        </w:rPr>
-      </w:r>
-    </w:p>
-    <w:p>
-      <w:pPr>
+        <w:rPr>
+          <w:rFonts w:ascii="Arial" w:cs="Arial" w:eastAsia="Arial" w:hAnsi="Arial"/>
+        </w:rPr>
+      </w:pPr>
+      <w:r>
+        <w:rPr>
+          <w:rtl w:val="0"/>
+        </w:rPr>
+      </w:r>
+    </w:p>
+    <w:p>
+      <w:pPr>
+        <w:pBdr>
+          <w:top w:space="0" w:sz="0" w:val="nil"/>
+          <w:left w:space="0" w:sz="0" w:val="nil"/>
+          <w:bottom w:space="0" w:sz="0" w:val="nil"/>
+          <w:right w:space="0" w:sz="0" w:val="nil"/>
+          <w:between w:space="0" w:sz="0" w:val="nil"/>
+        </w:pBdr>
+        <w:shd w:fill="auto" w:val="clear"/>
         <w:ind w:left="360" w:firstLine="0"/>
         <w:contextualSpacing w:val="0"/>
-      </w:pPr>
-      <w:r>
-        <w:rPr>
-          <w:rtl w:val="0"/>
-        </w:rPr>
-      </w:r>
-    </w:p>
-    <w:p>
-      <w:pPr>
+        <w:rPr>
+          <w:rFonts w:ascii="Arial" w:cs="Arial" w:eastAsia="Arial" w:hAnsi="Arial"/>
+        </w:rPr>
+      </w:pPr>
+      <w:r>
+        <w:rPr>
+          <w:rtl w:val="0"/>
+        </w:rPr>
+      </w:r>
+    </w:p>
+    <w:p>
+      <w:pPr>
+        <w:pBdr>
+          <w:top w:space="0" w:sz="0" w:val="nil"/>
+          <w:left w:space="0" w:sz="0" w:val="nil"/>
+          <w:bottom w:space="0" w:sz="0" w:val="nil"/>
+          <w:right w:space="0" w:sz="0" w:val="nil"/>
+          <w:between w:space="0" w:sz="0" w:val="nil"/>
+        </w:pBdr>
+        <w:shd w:fill="auto" w:val="clear"/>
         <w:ind w:left="360" w:firstLine="0"/>
         <w:contextualSpacing w:val="0"/>
+        <w:rPr>
+          <w:rFonts w:ascii="Arial" w:cs="Arial" w:eastAsia="Arial" w:hAnsi="Arial"/>
+        </w:rPr>
       </w:pPr>
       <w:r>
         <w:rPr>
@@ -542,7 +864,7 @@
       <w:headerReference r:id="rId5" w:type="default"/>
       <w:footerReference r:id="rId6" w:type="default"/>
       <w:pgSz w:h="15840" w:w="12240"/>
-      <w:pgMar w:bottom="1440" w:top="1440" w:left="1800" w:right="1800"/>
+      <w:pgMar w:bottom="1440" w:top="1440" w:left="1800" w:right="1800" w:header="0"/>
       <w:pgNumType w:start="1"/>
     </w:sectPr>
   </w:body>
@@ -553,6 +875,14 @@
 <w:ftr xmlns:mc="http://schemas.openxmlformats.org/markup-compatibility/2006" xmlns:o="urn:schemas-microsoft-com:office:office" xmlns:r="http://schemas.openxmlformats.org/officeDocument/2006/relationships" xmlns:m="http://schemas.openxmlformats.org/officeDocument/2006/math" xmlns:v="urn:schemas-microsoft-com:vml" xmlns:wp="http://schemas.openxmlformats.org/drawingml/2006/wordprocessingDrawing" xmlns:w10="urn:schemas-microsoft-com:office:word" xmlns:w="http://schemas.openxmlformats.org/wordprocessingml/2006/main" xmlns:wne="http://schemas.microsoft.com/office/word/2006/wordml" xmlns:sl="http://schemas.openxmlformats.org/schemaLibrary/2006/main" xmlns:a="http://schemas.openxmlformats.org/drawingml/2006/main" xmlns:pic="http://schemas.openxmlformats.org/drawingml/2006/picture" xmlns:c="http://schemas.openxmlformats.org/drawingml/2006/chart" xmlns:lc="http://schemas.openxmlformats.org/drawingml/2006/lockedCanvas" xmlns:dgm="http://schemas.openxmlformats.org/drawingml/2006/diagram" xmlns:wps="http://schemas.microsoft.com/office/word/2010/wordprocessingShape" xmlns:wpg="http://schemas.microsoft.com/office/word/2010/wordprocessingGroup">
   <w:p>
     <w:pPr>
+      <w:pBdr>
+        <w:top w:space="0" w:sz="0" w:val="nil"/>
+        <w:left w:space="0" w:sz="0" w:val="nil"/>
+        <w:bottom w:space="0" w:sz="0" w:val="nil"/>
+        <w:right w:space="0" w:sz="0" w:val="nil"/>
+        <w:between w:space="0" w:sz="0" w:val="nil"/>
+      </w:pBdr>
+      <w:shd w:fill="auto" w:val="clear"/>
       <w:tabs>
         <w:tab w:val="center" w:pos="4320"/>
         <w:tab w:val="right" w:pos="8640"/>
@@ -560,6 +890,12 @@
       <w:spacing w:after="708" w:before="0" w:line="240" w:lineRule="auto"/>
       <w:contextualSpacing w:val="0"/>
       <w:jc w:val="center"/>
+      <w:rPr>
+        <w:rFonts w:ascii="Arial" w:cs="Arial" w:eastAsia="Arial" w:hAnsi="Arial"/>
+        <w:b w:val="0"/>
+        <w:sz w:val="18"/>
+        <w:szCs w:val="18"/>
+      </w:rPr>
     </w:pPr>
     <w:r>
       <w:rPr>
@@ -574,7 +910,17 @@
 <w:hdr xmlns:mc="http://schemas.openxmlformats.org/markup-compatibility/2006" xmlns:o="urn:schemas-microsoft-com:office:office" xmlns:r="http://schemas.openxmlformats.org/officeDocument/2006/relationships" xmlns:m="http://schemas.openxmlformats.org/officeDocument/2006/math" xmlns:v="urn:schemas-microsoft-com:vml" xmlns:wp="http://schemas.openxmlformats.org/drawingml/2006/wordprocessingDrawing" xmlns:w10="urn:schemas-microsoft-com:office:word" xmlns:w="http://schemas.openxmlformats.org/wordprocessingml/2006/main" xmlns:wne="http://schemas.microsoft.com/office/word/2006/wordml" xmlns:sl="http://schemas.openxmlformats.org/schemaLibrary/2006/main" xmlns:a="http://schemas.openxmlformats.org/drawingml/2006/main" xmlns:pic="http://schemas.openxmlformats.org/drawingml/2006/picture" xmlns:c="http://schemas.openxmlformats.org/drawingml/2006/chart" xmlns:lc="http://schemas.openxmlformats.org/drawingml/2006/lockedCanvas" xmlns:dgm="http://schemas.openxmlformats.org/drawingml/2006/diagram" xmlns:wps="http://schemas.microsoft.com/office/word/2010/wordprocessingShape" xmlns:wpg="http://schemas.microsoft.com/office/word/2010/wordprocessingGroup">
   <w:p>
     <w:pPr>
+      <w:pBdr>
+        <w:top w:space="0" w:sz="0" w:val="nil"/>
+        <w:left w:space="0" w:sz="0" w:val="nil"/>
+        <w:bottom w:space="0" w:sz="0" w:val="nil"/>
+        <w:right w:space="0" w:sz="0" w:val="nil"/>
+        <w:between w:space="0" w:sz="0" w:val="nil"/>
+      </w:pBdr>
+      <w:shd w:fill="auto" w:val="clear"/>
       <w:contextualSpacing w:val="0"/>
+      <w:jc w:val="left"/>
+      <w:rPr/>
     </w:pPr>
     <w:r>
       <w:rPr>
@@ -583,23 +929,23 @@
     </w:r>
     <w:r>
       <w:drawing>
-        <wp:anchor allowOverlap="1" behindDoc="0" distB="19050" distT="19050" distL="19050" distR="19050" hidden="0" layoutInCell="0" locked="0" relativeHeight="0" simplePos="0">
+        <wp:anchor allowOverlap="1" behindDoc="0" distB="19050" distT="19050" distL="19050" distR="19050" hidden="0" layoutInCell="1" locked="0" relativeHeight="0" simplePos="0">
           <wp:simplePos x="0" y="0"/>
           <wp:positionH relativeFrom="margin">
-            <wp:posOffset>-352424</wp:posOffset>
+            <wp:posOffset>1862138</wp:posOffset>
           </wp:positionH>
           <wp:positionV relativeFrom="paragraph">
-            <wp:posOffset>209550</wp:posOffset>
+            <wp:posOffset>190500</wp:posOffset>
           </wp:positionV>
           <wp:extent cx="1726925" cy="455450"/>
           <wp:effectExtent b="0" l="0" r="0" t="0"/>
           <wp:wrapTopAndBottom distB="19050" distT="19050"/>
-          <wp:docPr id="1" name="image01.png"/>
+          <wp:docPr id="1" name="image2.png"/>
           <a:graphic>
             <a:graphicData uri="http://schemas.openxmlformats.org/drawingml/2006/picture">
               <pic:pic>
                 <pic:nvPicPr>
-                  <pic:cNvPr id="0" name="image01.png"/>
+                  <pic:cNvPr id="0" name="image2.png"/>
                   <pic:cNvPicPr preferRelativeResize="0"/>
                 </pic:nvPicPr>
                 <pic:blipFill>
@@ -636,7 +982,7 @@
       <w:lvlText w:val="%1."/>
       <w:lvlJc w:val="left"/>
       <w:pPr>
-        <w:ind w:left="720" w:firstLine="360"/>
+        <w:ind w:left="720" w:hanging="360"/>
       </w:pPr>
       <w:rPr/>
     </w:lvl>
@@ -646,7 +992,7 @@
       <w:lvlText w:val="%2."/>
       <w:lvlJc w:val="left"/>
       <w:pPr>
-        <w:ind w:left="1440" w:firstLine="1080"/>
+        <w:ind w:left="1440" w:hanging="360"/>
       </w:pPr>
       <w:rPr/>
     </w:lvl>
@@ -656,7 +1002,7 @@
       <w:lvlText w:val="%3."/>
       <w:lvlJc w:val="right"/>
       <w:pPr>
-        <w:ind w:left="2160" w:firstLine="1980"/>
+        <w:ind w:left="2160" w:hanging="180"/>
       </w:pPr>
       <w:rPr/>
     </w:lvl>
@@ -666,7 +1012,7 @@
       <w:lvlText w:val="%4."/>
       <w:lvlJc w:val="left"/>
       <w:pPr>
-        <w:ind w:left="2880" w:firstLine="2520"/>
+        <w:ind w:left="2880" w:hanging="360"/>
       </w:pPr>
       <w:rPr/>
     </w:lvl>
@@ -676,7 +1022,7 @@
       <w:lvlText w:val="%5."/>
       <w:lvlJc w:val="left"/>
       <w:pPr>
-        <w:ind w:left="3600" w:firstLine="3240"/>
+        <w:ind w:left="3600" w:hanging="360"/>
       </w:pPr>
       <w:rPr/>
     </w:lvl>
@@ -686,7 +1032,7 @@
       <w:lvlText w:val="%6."/>
       <w:lvlJc w:val="right"/>
       <w:pPr>
-        <w:ind w:left="4320" w:firstLine="4140"/>
+        <w:ind w:left="4320" w:hanging="180"/>
       </w:pPr>
       <w:rPr/>
     </w:lvl>
@@ -696,7 +1042,7 @@
       <w:lvlText w:val="%7."/>
       <w:lvlJc w:val="left"/>
       <w:pPr>
-        <w:ind w:left="5040" w:firstLine="4680"/>
+        <w:ind w:left="5040" w:hanging="360"/>
       </w:pPr>
       <w:rPr/>
     </w:lvl>
@@ -706,7 +1052,7 @@
       <w:lvlText w:val="%8."/>
       <w:lvlJc w:val="left"/>
       <w:pPr>
-        <w:ind w:left="5760" w:firstLine="5400"/>
+        <w:ind w:left="5760" w:hanging="360"/>
       </w:pPr>
       <w:rPr/>
     </w:lvl>
@@ -716,7 +1062,7 @@
       <w:lvlText w:val="%9."/>
       <w:lvlJc w:val="right"/>
       <w:pPr>
-        <w:ind w:left="6480" w:firstLine="6300"/>
+        <w:ind w:left="6480" w:hanging="180"/>
       </w:pPr>
       <w:rPr/>
     </w:lvl>
@@ -741,7 +1087,9 @@
         <w:sz w:val="24"/>
         <w:szCs w:val="24"/>
         <w:u w:val="none"/>
+        <w:shd w:fill="auto" w:val="clear"/>
         <w:vertAlign w:val="baseline"/>
+        <w:lang w:val="en-US"/>
       </w:rPr>
     </w:rPrDefault>
     <w:pPrDefault>
@@ -749,8 +1097,17 @@
         <w:keepNext w:val="0"/>
         <w:keepLines w:val="0"/>
         <w:widowControl w:val="1"/>
+        <w:pBdr>
+          <w:top w:space="0" w:sz="0" w:val="nil"/>
+          <w:left w:space="0" w:sz="0" w:val="nil"/>
+          <w:bottom w:space="0" w:sz="0" w:val="nil"/>
+          <w:right w:space="0" w:sz="0" w:val="nil"/>
+          <w:between w:space="0" w:sz="0" w:val="nil"/>
+        </w:pBdr>
+        <w:shd w:fill="auto" w:val="clear"/>
         <w:spacing w:after="0" w:before="0" w:line="240" w:lineRule="auto"/>
         <w:ind w:left="0" w:right="0" w:firstLine="0"/>
+        <w:contextualSpacing w:val="0"/>
         <w:jc w:val="left"/>
       </w:pPr>
     </w:pPrDefault>
@@ -769,7 +1126,6 @@
       <w:keepNext w:val="1"/>
       <w:keepLines w:val="1"/>
       <w:spacing w:after="120" w:before="480" w:lineRule="auto"/>
-      <w:contextualSpacing w:val="1"/>
     </w:pPr>
     <w:rPr>
       <w:b w:val="1"/>
@@ -785,7 +1141,6 @@
       <w:keepNext w:val="1"/>
       <w:keepLines w:val="1"/>
       <w:spacing w:after="80" w:before="360" w:lineRule="auto"/>
-      <w:contextualSpacing w:val="1"/>
     </w:pPr>
     <w:rPr>
       <w:b w:val="1"/>
@@ -801,7 +1156,6 @@
       <w:keepNext w:val="1"/>
       <w:keepLines w:val="1"/>
       <w:spacing w:after="80" w:before="280" w:lineRule="auto"/>
-      <w:contextualSpacing w:val="1"/>
     </w:pPr>
     <w:rPr>
       <w:b w:val="1"/>
@@ -817,7 +1171,6 @@
       <w:keepNext w:val="1"/>
       <w:keepLines w:val="1"/>
       <w:spacing w:after="40" w:before="240" w:lineRule="auto"/>
-      <w:contextualSpacing w:val="1"/>
     </w:pPr>
     <w:rPr>
       <w:b w:val="1"/>
@@ -833,7 +1186,6 @@
       <w:keepNext w:val="1"/>
       <w:keepLines w:val="1"/>
       <w:spacing w:after="40" w:before="220" w:lineRule="auto"/>
-      <w:contextualSpacing w:val="1"/>
     </w:pPr>
     <w:rPr>
       <w:b w:val="1"/>
@@ -849,7 +1201,6 @@
       <w:keepNext w:val="1"/>
       <w:keepLines w:val="1"/>
       <w:spacing w:after="40" w:before="200" w:lineRule="auto"/>
-      <w:contextualSpacing w:val="1"/>
     </w:pPr>
     <w:rPr>
       <w:b w:val="1"/>
@@ -865,6 +1216,7 @@
       <w:keepNext w:val="1"/>
       <w:keepLines w:val="1"/>
       <w:spacing w:after="0" w:before="0" w:line="240" w:lineRule="auto"/>
+      <w:contextualSpacing w:val="0"/>
       <w:jc w:val="center"/>
     </w:pPr>
     <w:rPr>
@@ -882,7 +1234,6 @@
       <w:keepNext w:val="1"/>
       <w:keepLines w:val="1"/>
       <w:spacing w:after="80" w:before="360" w:lineRule="auto"/>
-      <w:contextualSpacing w:val="1"/>
     </w:pPr>
     <w:rPr>
       <w:rFonts w:ascii="Georgia" w:cs="Georgia" w:eastAsia="Georgia" w:hAnsi="Georgia"/>

</xml_diff>